<commit_message>
Atualização do sistema após pedido do cliente
</commit_message>
<xml_diff>
--- a/Centraliza/temp-1.docx
+++ b/Centraliza/temp-1.docx
@@ -12,13 +12,13 @@
           <w:lang w:eastAsia="pt-BR"/>
         </w:rPr>
         <w:drawing>
-          <wp:anchor distT="0" distB="0" distL="114300" distR="114300" simplePos="0" relativeHeight="251659264" behindDoc="1" locked="0" layoutInCell="1" allowOverlap="1" wp14:anchorId="443DC889" wp14:editId="003F25DA">
+          <wp:anchor distT="0" distB="0" distL="114300" distR="114300" simplePos="0" relativeHeight="251659264" behindDoc="1" locked="0" layoutInCell="1" allowOverlap="1" wp14:anchorId="443DC889" wp14:editId="72CC2C9B">
             <wp:simplePos x="0" y="0"/>
-            <wp:positionH relativeFrom="column">
-              <wp:posOffset>1605915</wp:posOffset>
+            <wp:positionH relativeFrom="margin">
+              <wp:align>center</wp:align>
             </wp:positionH>
             <wp:positionV relativeFrom="paragraph">
-              <wp:posOffset>100330</wp:posOffset>
+              <wp:posOffset>0</wp:posOffset>
             </wp:positionV>
             <wp:extent cx="2698750" cy="1800225"/>
             <wp:effectExtent l="0" t="0" r="6350" b="9525"/>
@@ -296,7 +296,25 @@
           <w:sz w:val="20"/>
           <w:szCs w:val="20"/>
         </w:rPr>
-        <w:t>&lt;endereco&gt;, &lt;cidade&gt;/MG – &lt;cep&gt;</w:t>
+        <w:t>&lt;endereco&gt;</w:t>
+      </w:r>
+    </w:p>
+    <w:p>
+      <w:pPr>
+        <w:spacing w:after="0" w:line="240" w:lineRule="auto"/>
+        <w:rPr>
+          <w:rFonts w:ascii="Segoe UI" w:hAnsi="Segoe UI" w:cs="Segoe UI"/>
+          <w:sz w:val="20"/>
+          <w:szCs w:val="20"/>
+        </w:rPr>
+      </w:pPr>
+      <w:r>
+        <w:rPr>
+          <w:rFonts w:ascii="Segoe UI" w:hAnsi="Segoe UI" w:cs="Segoe UI"/>
+          <w:sz w:val="20"/>
+          <w:szCs w:val="20"/>
+        </w:rPr>
+        <w:t>&lt;cidade&gt;/MG – &lt;cep&gt;</w:t>
       </w:r>
     </w:p>
     <w:p>
@@ -553,7 +571,6 @@
           <w:rFonts w:ascii="Segoe UI" w:hAnsi="Segoe UI" w:cs="Segoe UI"/>
           <w:u w:val="single"/>
         </w:rPr>
-        <w:lastRenderedPageBreak/>
         <w:t>APRESENTAÇÃO</w:t>
       </w:r>
     </w:p>
@@ -597,7 +614,23 @@
           <w:sz w:val="21"/>
           <w:szCs w:val="21"/>
         </w:rPr>
-        <w:t xml:space="preserve"> é uma empresa que chega ao mercado para apresentar a seus clientes a solução completa para geração de energia elétrica através de instalações de sistemas solares, com excelência técnica, utilizando-se de marcas de qualidade garantida e serviços de quem possui formação profissional e experiência na área.</w:t>
+        <w:t xml:space="preserve"> </w:t>
+      </w:r>
+      <w:r>
+        <w:rPr>
+          <w:rFonts w:ascii="Segoe UI" w:hAnsi="Segoe UI" w:cs="Segoe UI"/>
+          <w:sz w:val="21"/>
+          <w:szCs w:val="21"/>
+        </w:rPr>
+        <w:t>fornece</w:t>
+      </w:r>
+      <w:r>
+        <w:rPr>
+          <w:rFonts w:ascii="Segoe UI" w:hAnsi="Segoe UI" w:cs="Segoe UI"/>
+          <w:sz w:val="21"/>
+          <w:szCs w:val="21"/>
+        </w:rPr>
+        <w:t xml:space="preserve"> a seus clientes a solução completa para geração de energia elétrica através de instalações de sistemas solares, com excelência técnica, utilizando-se de marcas de qualidade garantida e serviços de quem possui formação profissional e experiência na área.</w:t>
       </w:r>
       <w:r>
         <w:rPr>
@@ -1487,8 +1520,10 @@
           <w:sz w:val="21"/>
           <w:szCs w:val="21"/>
         </w:rPr>
-        <w:t>anos e meses.</w:t>
-      </w:r>
+        <w:t>anos.</w:t>
+      </w:r>
+      <w:bookmarkStart w:id="3" w:name="_GoBack"/>
+      <w:bookmarkEnd w:id="3"/>
     </w:p>
     <w:p>
       <w:pPr>
@@ -2824,214 +2859,21 @@
         <w:spacing w:after="0" w:line="240" w:lineRule="auto"/>
         <w:rPr>
           <w:rFonts w:ascii="Segoe UI" w:hAnsi="Segoe UI" w:cs="Segoe UI"/>
-          <w:sz w:val="21"/>
-          <w:szCs w:val="21"/>
-        </w:rPr>
-      </w:pPr>
-      <w:r>
-        <w:rPr>
-          <w:rFonts w:ascii="Segoe UI" w:hAnsi="Segoe UI" w:cs="Segoe UI"/>
           <w:noProof/>
           <w:sz w:val="21"/>
           <w:szCs w:val="21"/>
         </w:rPr>
-        <w:drawing>
-          <wp:anchor distT="0" distB="0" distL="114300" distR="114300" simplePos="0" relativeHeight="251663360" behindDoc="0" locked="0" layoutInCell="1" allowOverlap="1" wp14:anchorId="71D4EBE0" wp14:editId="58327E45">
-            <wp:simplePos x="0" y="0"/>
-            <wp:positionH relativeFrom="margin">
-              <wp:posOffset>2109470</wp:posOffset>
-            </wp:positionH>
-            <wp:positionV relativeFrom="paragraph">
-              <wp:posOffset>323850</wp:posOffset>
-            </wp:positionV>
-            <wp:extent cx="1010285" cy="675640"/>
-            <wp:effectExtent l="0" t="0" r="0" b="0"/>
-            <wp:wrapNone/>
-            <wp:docPr id="4" name="Imagem 4"/>
-            <wp:cNvGraphicFramePr>
-              <a:graphicFrameLocks xmlns:a="http://schemas.openxmlformats.org/drawingml/2006/main" noChangeAspect="1"/>
-            </wp:cNvGraphicFramePr>
-            <a:graphic xmlns:a="http://schemas.openxmlformats.org/drawingml/2006/main">
-              <a:graphicData uri="http://schemas.openxmlformats.org/drawingml/2006/picture">
-                <pic:pic xmlns:pic="http://schemas.openxmlformats.org/drawingml/2006/picture">
-                  <pic:nvPicPr>
-                    <pic:cNvPr id="0" name="Picture 1"/>
-                    <pic:cNvPicPr>
-                      <a:picLocks noChangeAspect="1" noChangeArrowheads="1"/>
-                    </pic:cNvPicPr>
-                  </pic:nvPicPr>
-                  <pic:blipFill>
-                    <a:blip r:embed="rId11" cstate="print">
-                      <a:extLst>
-                        <a:ext uri="{28A0092B-C50C-407E-A947-70E740481C1C}">
-                          <a14:useLocalDpi xmlns:a14="http://schemas.microsoft.com/office/drawing/2010/main" val="0"/>
-                        </a:ext>
-                      </a:extLst>
-                    </a:blip>
-                    <a:srcRect/>
-                    <a:stretch>
-                      <a:fillRect/>
-                    </a:stretch>
-                  </pic:blipFill>
-                  <pic:spPr bwMode="auto">
-                    <a:xfrm>
-                      <a:off x="0" y="0"/>
-                      <a:ext cx="1010285" cy="675640"/>
-                    </a:xfrm>
-                    <a:prstGeom prst="rect">
-                      <a:avLst/>
-                    </a:prstGeom>
-                    <a:noFill/>
-                    <a:ln>
-                      <a:noFill/>
-                    </a:ln>
-                  </pic:spPr>
-                </pic:pic>
-              </a:graphicData>
-            </a:graphic>
-          </wp:anchor>
-        </w:drawing>
-      </w:r>
-      <w:r>
-        <w:rPr>
-          <w:rFonts w:ascii="Segoe UI" w:hAnsi="Segoe UI" w:cs="Segoe UI"/>
-          <w:noProof/>
-          <w:sz w:val="21"/>
-          <w:szCs w:val="21"/>
-        </w:rPr>
-        <w:drawing>
-          <wp:anchor distT="0" distB="0" distL="114300" distR="114300" simplePos="0" relativeHeight="251660288" behindDoc="1" locked="0" layoutInCell="1" allowOverlap="1" wp14:anchorId="2C403314" wp14:editId="7A9893C9">
-            <wp:simplePos x="0" y="0"/>
-            <wp:positionH relativeFrom="column">
-              <wp:posOffset>91440</wp:posOffset>
-            </wp:positionH>
-            <wp:positionV relativeFrom="paragraph">
-              <wp:posOffset>158750</wp:posOffset>
-            </wp:positionV>
-            <wp:extent cx="1571625" cy="768350"/>
-            <wp:effectExtent l="0" t="0" r="9525" b="0"/>
-            <wp:wrapNone/>
-            <wp:docPr id="8" name="Imagem 8"/>
-            <wp:cNvGraphicFramePr>
-              <a:graphicFrameLocks xmlns:a="http://schemas.openxmlformats.org/drawingml/2006/main" noChangeAspect="1"/>
-            </wp:cNvGraphicFramePr>
-            <a:graphic xmlns:a="http://schemas.openxmlformats.org/drawingml/2006/main">
-              <a:graphicData uri="http://schemas.openxmlformats.org/drawingml/2006/picture">
-                <pic:pic xmlns:pic="http://schemas.openxmlformats.org/drawingml/2006/picture">
-                  <pic:nvPicPr>
-                    <pic:cNvPr id="0" name="Picture 9"/>
-                    <pic:cNvPicPr>
-                      <a:picLocks noChangeAspect="1" noChangeArrowheads="1"/>
-                    </pic:cNvPicPr>
-                  </pic:nvPicPr>
-                  <pic:blipFill>
-                    <a:blip r:embed="rId12">
-                      <a:extLst>
-                        <a:ext uri="{28A0092B-C50C-407E-A947-70E740481C1C}">
-                          <a14:useLocalDpi xmlns:a14="http://schemas.microsoft.com/office/drawing/2010/main" val="0"/>
-                        </a:ext>
-                      </a:extLst>
-                    </a:blip>
-                    <a:srcRect/>
-                    <a:stretch>
-                      <a:fillRect/>
-                    </a:stretch>
-                  </pic:blipFill>
-                  <pic:spPr bwMode="auto">
-                    <a:xfrm>
-                      <a:off x="0" y="0"/>
-                      <a:ext cx="1571625" cy="768350"/>
-                    </a:xfrm>
-                    <a:prstGeom prst="rect">
-                      <a:avLst/>
-                    </a:prstGeom>
-                    <a:noFill/>
-                    <a:ln>
-                      <a:noFill/>
-                    </a:ln>
-                  </pic:spPr>
-                </pic:pic>
-              </a:graphicData>
-            </a:graphic>
-            <wp14:sizeRelH relativeFrom="margin">
-              <wp14:pctWidth>0</wp14:pctWidth>
-            </wp14:sizeRelH>
-            <wp14:sizeRelV relativeFrom="margin">
-              <wp14:pctHeight>0</wp14:pctHeight>
-            </wp14:sizeRelV>
-          </wp:anchor>
-        </w:drawing>
-      </w:r>
-      <w:r>
-        <w:rPr>
-          <w:rFonts w:ascii="Segoe UI" w:hAnsi="Segoe UI" w:cs="Segoe UI"/>
-          <w:noProof/>
-          <w:sz w:val="21"/>
-          <w:szCs w:val="21"/>
-        </w:rPr>
-        <w:drawing>
-          <wp:anchor distT="0" distB="0" distL="114300" distR="114300" simplePos="0" relativeHeight="251662336" behindDoc="1" locked="0" layoutInCell="1" allowOverlap="1" wp14:anchorId="25AD9835" wp14:editId="2C6A1E02">
-            <wp:simplePos x="0" y="0"/>
-            <wp:positionH relativeFrom="margin">
-              <wp:align>right</wp:align>
-            </wp:positionH>
-            <wp:positionV relativeFrom="paragraph">
-              <wp:posOffset>266700</wp:posOffset>
-            </wp:positionV>
-            <wp:extent cx="1637665" cy="875030"/>
-            <wp:effectExtent l="0" t="0" r="635" b="1270"/>
-            <wp:wrapTopAndBottom/>
-            <wp:docPr id="6" name="Imagem 6"/>
-            <wp:cNvGraphicFramePr>
-              <a:graphicFrameLocks xmlns:a="http://schemas.openxmlformats.org/drawingml/2006/main" noChangeAspect="1"/>
-            </wp:cNvGraphicFramePr>
-            <a:graphic xmlns:a="http://schemas.openxmlformats.org/drawingml/2006/main">
-              <a:graphicData uri="http://schemas.openxmlformats.org/drawingml/2006/picture">
-                <pic:pic xmlns:pic="http://schemas.openxmlformats.org/drawingml/2006/picture">
-                  <pic:nvPicPr>
-                    <pic:cNvPr id="0" name="Picture 5"/>
-                    <pic:cNvPicPr>
-                      <a:picLocks noChangeAspect="1" noChangeArrowheads="1"/>
-                    </pic:cNvPicPr>
-                  </pic:nvPicPr>
-                  <pic:blipFill>
-                    <a:blip r:embed="rId13">
-                      <a:extLst>
-                        <a:ext uri="{28A0092B-C50C-407E-A947-70E740481C1C}">
-                          <a14:useLocalDpi xmlns:a14="http://schemas.microsoft.com/office/drawing/2010/main" val="0"/>
-                        </a:ext>
-                      </a:extLst>
-                    </a:blip>
-                    <a:srcRect/>
-                    <a:stretch>
-                      <a:fillRect/>
-                    </a:stretch>
-                  </pic:blipFill>
-                  <pic:spPr bwMode="auto">
-                    <a:xfrm>
-                      <a:off x="0" y="0"/>
-                      <a:ext cx="1637665" cy="875030"/>
-                    </a:xfrm>
-                    <a:prstGeom prst="rect">
-                      <a:avLst/>
-                    </a:prstGeom>
-                    <a:noFill/>
-                    <a:ln>
-                      <a:noFill/>
-                    </a:ln>
-                  </pic:spPr>
-                </pic:pic>
-              </a:graphicData>
-            </a:graphic>
-            <wp14:sizeRelH relativeFrom="margin">
-              <wp14:pctWidth>0</wp14:pctWidth>
-            </wp14:sizeRelH>
-            <wp14:sizeRelV relativeFrom="margin">
-              <wp14:pctHeight>0</wp14:pctHeight>
-            </wp14:sizeRelV>
-          </wp:anchor>
-        </w:drawing>
-      </w:r>
+      </w:pPr>
+    </w:p>
+    <w:p>
+      <w:pPr>
+        <w:spacing w:after="0" w:line="240" w:lineRule="auto"/>
+        <w:rPr>
+          <w:rFonts w:ascii="Segoe UI" w:hAnsi="Segoe UI" w:cs="Segoe UI"/>
+          <w:sz w:val="21"/>
+          <w:szCs w:val="21"/>
+        </w:rPr>
+      </w:pPr>
     </w:p>
     <w:p>
       <w:pPr>
@@ -3083,7 +2925,7 @@
           <w:sz w:val="21"/>
           <w:szCs w:val="21"/>
         </w:rPr>
-        <w:t>15</w:t>
+        <w:t>7</w:t>
       </w:r>
       <w:r>
         <w:rPr>
@@ -3119,6 +2961,36 @@
         </w:rPr>
         <w:t>Aprovada a proposta formalizaremos nosso contrato de prestação de serviços.</w:t>
       </w:r>
+    </w:p>
+    <w:p>
+      <w:pPr>
+        <w:spacing w:after="0" w:line="276" w:lineRule="auto"/>
+        <w:rPr>
+          <w:rFonts w:ascii="Segoe UI" w:hAnsi="Segoe UI" w:cs="Segoe UI"/>
+          <w:sz w:val="21"/>
+          <w:szCs w:val="21"/>
+        </w:rPr>
+      </w:pPr>
+    </w:p>
+    <w:p>
+      <w:pPr>
+        <w:spacing w:after="0" w:line="276" w:lineRule="auto"/>
+        <w:rPr>
+          <w:rFonts w:ascii="Segoe UI" w:hAnsi="Segoe UI" w:cs="Segoe UI"/>
+          <w:sz w:val="21"/>
+          <w:szCs w:val="21"/>
+        </w:rPr>
+      </w:pPr>
+    </w:p>
+    <w:p>
+      <w:pPr>
+        <w:spacing w:after="0" w:line="276" w:lineRule="auto"/>
+        <w:rPr>
+          <w:rFonts w:ascii="Segoe UI" w:hAnsi="Segoe UI" w:cs="Segoe UI"/>
+          <w:sz w:val="21"/>
+          <w:szCs w:val="21"/>
+        </w:rPr>
+      </w:pPr>
     </w:p>
     <w:p>
       <w:pPr>
@@ -3395,8 +3267,8 @@
     </w:p>
     <w:p/>
     <w:sectPr>
-      <w:headerReference w:type="default" r:id="rId14"/>
-      <w:footerReference w:type="default" r:id="rId15"/>
+      <w:headerReference w:type="default" r:id="rId11"/>
+      <w:footerReference w:type="default" r:id="rId12"/>
       <w:pgSz w:w="11906" w:h="16838"/>
       <w:pgMar w:top="1417" w:right="1701" w:bottom="1417" w:left="1701" w:header="708" w:footer="708" w:gutter="0"/>
       <w:cols w:space="708"/>

</xml_diff>